<commit_message>
Finished 4.1 and 4.3
 with '#' will be ignored, and an empty message aborts the commit.
</commit_message>
<xml_diff>
--- a/Assignment 4/Assignment4.docx
+++ b/Assignment 4/Assignment4.docx
@@ -2291,8 +2291,6 @@
         </w:rPr>
         <w:br/>
       </w:r>
-      <w:bookmarkStart w:id="0" w:name="_GoBack"/>
-      <w:bookmarkEnd w:id="0"/>
       <w:r>
         <w:rPr>
           <w:bCs/>
@@ -2350,14 +2348,7 @@
               <w:rFonts w:ascii="Cambria Math" w:hAnsi="Cambria Math"/>
               <w:lang w:val="en-US"/>
             </w:rPr>
-            <m:t>=</m:t>
-          </m:r>
-          <m:r>
-            <w:rPr>
-              <w:rFonts w:ascii="Cambria Math" w:hAnsi="Cambria Math"/>
-              <w:lang w:val="en-US"/>
-            </w:rPr>
-            <m:t>0</m:t>
+            <m:t>=0</m:t>
           </m:r>
         </m:oMath>
       </m:oMathPara>
@@ -2505,7 +2496,433 @@
     <w:p>
       <w:pPr>
         <w:rPr>
+          <w:rFonts w:eastAsia="Times New Roman"/>
+          <w:color w:val="222222"/>
+          <w:shd w:val="clear" w:color="auto" w:fill="FFFFFF"/>
+          <w:lang w:val="en-US"/>
+        </w:rPr>
+      </w:pPr>
+    </w:p>
+    <w:p>
+      <w:pPr>
+        <w:rPr>
+          <w:rFonts w:eastAsia="Times New Roman"/>
           <w:b/>
+          <w:color w:val="222222"/>
+          <w:shd w:val="clear" w:color="auto" w:fill="FFFFFF"/>
+          <w:lang w:val="en-US"/>
+        </w:rPr>
+      </w:pPr>
+      <w:r>
+        <w:rPr>
+          <w:rFonts w:eastAsia="Times New Roman"/>
+          <w:b/>
+          <w:color w:val="222222"/>
+          <w:shd w:val="clear" w:color="auto" w:fill="FFFFFF"/>
+          <w:lang w:val="en-US"/>
+        </w:rPr>
+        <w:t>Data:</w:t>
+      </w:r>
+    </w:p>
+    <w:p>
+      <w:pPr>
+        <w:rPr>
+          <w:rFonts w:eastAsia="Times New Roman"/>
+          <w:color w:val="222222"/>
+          <w:shd w:val="clear" w:color="auto" w:fill="FFFFFF"/>
+          <w:lang w:val="en-US"/>
+        </w:rPr>
+      </w:pPr>
+      <w:r>
+        <w:rPr>
+          <w:rFonts w:eastAsia="Times New Roman"/>
+          <w:color w:val="222222"/>
+          <w:shd w:val="clear" w:color="auto" w:fill="FFFFFF"/>
+          <w:lang w:val="en-US"/>
+        </w:rPr>
+        <w:t>Data yields b</w:t>
+      </w:r>
+      <w:r>
+        <w:rPr>
+          <w:rFonts w:eastAsia="Times New Roman"/>
+          <w:color w:val="222222"/>
+          <w:shd w:val="clear" w:color="auto" w:fill="FFFFFF"/>
+          <w:vertAlign w:val="subscript"/>
+          <w:lang w:val="en-US"/>
+        </w:rPr>
+        <w:t xml:space="preserve">1 </w:t>
+      </w:r>
+      <w:r>
+        <w:rPr>
+          <w:rFonts w:eastAsia="Times New Roman"/>
+          <w:color w:val="222222"/>
+          <w:shd w:val="clear" w:color="auto" w:fill="FFFFFF"/>
+          <w:lang w:val="en-US"/>
+        </w:rPr>
+        <w:t xml:space="preserve">= </w:t>
+      </w:r>
+      <w:r>
+        <w:rPr>
+          <w:rFonts w:eastAsia="Times New Roman"/>
+          <w:color w:val="222222"/>
+          <w:shd w:val="clear" w:color="auto" w:fill="FFFFFF"/>
+          <w:lang w:val="en-US"/>
+        </w:rPr>
+        <w:t xml:space="preserve">0.286 and </w:t>
+      </w:r>
+      <m:oMath>
+        <m:sSub>
+          <m:sSubPr>
+            <m:ctrlPr>
+              <w:rPr>
+                <w:rFonts w:ascii="Cambria Math" w:eastAsia="Times New Roman" w:hAnsi="Cambria Math"/>
+                <w:i/>
+                <w:color w:val="222222"/>
+                <w:shd w:val="clear" w:color="auto" w:fill="FFFFFF"/>
+                <w:lang w:val="en-US"/>
+              </w:rPr>
+            </m:ctrlPr>
+          </m:sSubPr>
+          <m:e>
+            <m:r>
+              <w:rPr>
+                <w:rFonts w:ascii="Cambria Math" w:eastAsia="Times New Roman" w:hAnsi="Cambria Math"/>
+                <w:color w:val="222222"/>
+                <w:shd w:val="clear" w:color="auto" w:fill="FFFFFF"/>
+                <w:lang w:val="en-US"/>
+              </w:rPr>
+              <m:t>S</m:t>
+            </m:r>
+          </m:e>
+          <m:sub>
+            <m:sSub>
+              <m:sSubPr>
+                <m:ctrlPr>
+                  <w:rPr>
+                    <w:rFonts w:ascii="Cambria Math" w:eastAsia="Times New Roman" w:hAnsi="Cambria Math"/>
+                    <w:i/>
+                    <w:color w:val="222222"/>
+                    <w:shd w:val="clear" w:color="auto" w:fill="FFFFFF"/>
+                    <w:lang w:val="en-US"/>
+                  </w:rPr>
+                </m:ctrlPr>
+              </m:sSubPr>
+              <m:e>
+                <m:r>
+                  <w:rPr>
+                    <w:rFonts w:ascii="Cambria Math" w:eastAsia="Times New Roman" w:hAnsi="Cambria Math"/>
+                    <w:color w:val="222222"/>
+                    <w:shd w:val="clear" w:color="auto" w:fill="FFFFFF"/>
+                    <w:lang w:val="en-US"/>
+                  </w:rPr>
+                  <m:t>b</m:t>
+                </m:r>
+              </m:e>
+              <m:sub>
+                <m:r>
+                  <w:rPr>
+                    <w:rFonts w:ascii="Cambria Math" w:eastAsia="Times New Roman" w:hAnsi="Cambria Math"/>
+                    <w:color w:val="222222"/>
+                    <w:shd w:val="clear" w:color="auto" w:fill="FFFFFF"/>
+                    <w:lang w:val="en-US"/>
+                  </w:rPr>
+                  <m:t>1</m:t>
+                </m:r>
+              </m:sub>
+            </m:sSub>
+          </m:sub>
+        </m:sSub>
+      </m:oMath>
+      <w:r>
+        <w:rPr>
+          <w:rFonts w:eastAsia="Times New Roman"/>
+          <w:color w:val="222222"/>
+          <w:shd w:val="clear" w:color="auto" w:fill="FFFFFF"/>
+          <w:lang w:val="en-US"/>
+        </w:rPr>
+        <w:t xml:space="preserve"> = </w:t>
+      </w:r>
+      <w:r>
+        <w:rPr>
+          <w:rFonts w:eastAsia="Times New Roman"/>
+          <w:color w:val="222222"/>
+          <w:shd w:val="clear" w:color="auto" w:fill="FFFFFF"/>
+          <w:lang w:val="en-US"/>
+        </w:rPr>
+        <w:t>0.</w:t>
+      </w:r>
+      <w:r>
+        <w:rPr>
+          <w:rFonts w:eastAsia="Times New Roman"/>
+          <w:color w:val="222222"/>
+          <w:shd w:val="clear" w:color="auto" w:fill="FFFFFF"/>
+          <w:lang w:val="en-US"/>
+        </w:rPr>
+        <w:t>0</w:t>
+      </w:r>
+      <w:r>
+        <w:rPr>
+          <w:rFonts w:eastAsia="Times New Roman"/>
+          <w:color w:val="222222"/>
+          <w:shd w:val="clear" w:color="auto" w:fill="FFFFFF"/>
+          <w:lang w:val="en-US"/>
+        </w:rPr>
+        <w:t>55</w:t>
+      </w:r>
+    </w:p>
+    <w:p>
+      <w:pPr>
+        <w:rPr>
+          <w:rFonts w:eastAsia="Times New Roman"/>
+          <w:color w:val="222222"/>
+          <w:shd w:val="clear" w:color="auto" w:fill="FFFFFF"/>
+          <w:lang w:val="en-US"/>
+        </w:rPr>
+      </w:pPr>
+    </w:p>
+    <w:p>
+      <w:pPr>
+        <w:rPr>
+          <w:rFonts w:eastAsia="Times New Roman"/>
+          <w:b/>
+          <w:color w:val="222222"/>
+          <w:shd w:val="clear" w:color="auto" w:fill="FFFFFF"/>
+          <w:lang w:val="en-US"/>
+        </w:rPr>
+      </w:pPr>
+      <w:r>
+        <w:rPr>
+          <w:rFonts w:eastAsia="Times New Roman"/>
+          <w:b/>
+          <w:color w:val="222222"/>
+          <w:shd w:val="clear" w:color="auto" w:fill="FFFFFF"/>
+          <w:lang w:val="en-US"/>
+        </w:rPr>
+        <w:t>Test statistic:</w:t>
+      </w:r>
+    </w:p>
+    <w:p>
+      <w:pPr>
+        <w:rPr>
+          <w:rFonts w:eastAsia="Times New Roman"/>
+          <w:color w:val="222222"/>
+          <w:shd w:val="clear" w:color="auto" w:fill="FFFFFF"/>
+          <w:lang w:val="en-US"/>
+        </w:rPr>
+      </w:pPr>
+      <w:r>
+        <w:rPr>
+          <w:rFonts w:eastAsia="Times New Roman"/>
+          <w:color w:val="222222"/>
+          <w:shd w:val="clear" w:color="auto" w:fill="FFFFFF"/>
+          <w:lang w:val="en-US"/>
+        </w:rPr>
+        <w:t>The test statistic</w:t>
+      </w:r>
+      <m:oMath>
+        <m:r>
+          <w:rPr>
+            <w:rFonts w:ascii="Cambria Math" w:hAnsi="Cambria Math"/>
+            <w:lang w:val="en-US"/>
+          </w:rPr>
+          <m:t xml:space="preserve"> </m:t>
+        </m:r>
+        <m:sSub>
+          <m:sSubPr>
+            <m:ctrlPr>
+              <w:rPr>
+                <w:rFonts w:ascii="Cambria Math" w:hAnsi="Cambria Math"/>
+                <w:i/>
+                <w:lang w:val="en-US"/>
+              </w:rPr>
+            </m:ctrlPr>
+          </m:sSubPr>
+          <m:e>
+            <m:r>
+              <w:rPr>
+                <w:rFonts w:ascii="Cambria Math" w:hAnsi="Cambria Math"/>
+                <w:lang w:val="en-US"/>
+              </w:rPr>
+              <m:t>T</m:t>
+            </m:r>
+          </m:e>
+          <m:sub>
+            <m:r>
+              <w:rPr>
+                <w:rFonts w:ascii="Cambria Math" w:hAnsi="Cambria Math"/>
+                <w:lang w:val="en-US"/>
+              </w:rPr>
+              <m:t>β</m:t>
+            </m:r>
+          </m:sub>
+        </m:sSub>
+      </m:oMath>
+      <w:r>
+        <w:rPr>
+          <w:rFonts w:eastAsia="Times New Roman"/>
+          <w:lang w:val="en-US"/>
+        </w:rPr>
+        <w:t xml:space="preserve"> = </w:t>
+      </w:r>
+      <w:r>
+        <w:rPr>
+          <w:rFonts w:eastAsia="Times New Roman"/>
+          <w:lang w:val="en-US"/>
+        </w:rPr>
+        <w:t>b</w:t>
+      </w:r>
+      <w:r>
+        <w:rPr>
+          <w:rFonts w:eastAsia="Times New Roman"/>
+          <w:vertAlign w:val="subscript"/>
+          <w:lang w:val="en-US"/>
+        </w:rPr>
+        <w:t>1</w:t>
+      </w:r>
+      <w:r>
+        <w:rPr>
+          <w:rFonts w:eastAsia="Times New Roman"/>
+          <w:lang w:val="en-US"/>
+        </w:rPr>
+        <w:t xml:space="preserve"> / </w:t>
+      </w:r>
+      <m:oMath>
+        <m:sSub>
+          <m:sSubPr>
+            <m:ctrlPr>
+              <w:rPr>
+                <w:rFonts w:ascii="Cambria Math" w:eastAsia="Times New Roman" w:hAnsi="Cambria Math"/>
+                <w:i/>
+                <w:color w:val="222222"/>
+                <w:shd w:val="clear" w:color="auto" w:fill="FFFFFF"/>
+                <w:lang w:val="en-US"/>
+              </w:rPr>
+            </m:ctrlPr>
+          </m:sSubPr>
+          <m:e>
+            <m:r>
+              <w:rPr>
+                <w:rFonts w:ascii="Cambria Math" w:eastAsia="Times New Roman" w:hAnsi="Cambria Math"/>
+                <w:color w:val="222222"/>
+                <w:shd w:val="clear" w:color="auto" w:fill="FFFFFF"/>
+                <w:lang w:val="en-US"/>
+              </w:rPr>
+              <m:t>S</m:t>
+            </m:r>
+          </m:e>
+          <m:sub>
+            <m:sSub>
+              <m:sSubPr>
+                <m:ctrlPr>
+                  <w:rPr>
+                    <w:rFonts w:ascii="Cambria Math" w:eastAsia="Times New Roman" w:hAnsi="Cambria Math"/>
+                    <w:i/>
+                    <w:color w:val="222222"/>
+                    <w:shd w:val="clear" w:color="auto" w:fill="FFFFFF"/>
+                    <w:lang w:val="en-US"/>
+                  </w:rPr>
+                </m:ctrlPr>
+              </m:sSubPr>
+              <m:e>
+                <m:r>
+                  <w:rPr>
+                    <w:rFonts w:ascii="Cambria Math" w:eastAsia="Times New Roman" w:hAnsi="Cambria Math"/>
+                    <w:color w:val="222222"/>
+                    <w:shd w:val="clear" w:color="auto" w:fill="FFFFFF"/>
+                    <w:lang w:val="en-US"/>
+                  </w:rPr>
+                  <m:t>b</m:t>
+                </m:r>
+              </m:e>
+              <m:sub>
+                <m:r>
+                  <w:rPr>
+                    <w:rFonts w:ascii="Cambria Math" w:eastAsia="Times New Roman" w:hAnsi="Cambria Math"/>
+                    <w:color w:val="222222"/>
+                    <w:shd w:val="clear" w:color="auto" w:fill="FFFFFF"/>
+                    <w:lang w:val="en-US"/>
+                  </w:rPr>
+                  <m:t>1</m:t>
+                </m:r>
+              </m:sub>
+            </m:sSub>
+          </m:sub>
+        </m:sSub>
+      </m:oMath>
+      <w:r>
+        <w:rPr>
+          <w:rFonts w:eastAsia="Times New Roman"/>
+          <w:color w:val="222222"/>
+          <w:shd w:val="clear" w:color="auto" w:fill="FFFFFF"/>
+          <w:lang w:val="en-US"/>
+        </w:rPr>
+        <w:t xml:space="preserve"> </w:t>
+      </w:r>
+      <w:r>
+        <w:rPr>
+          <w:rFonts w:eastAsia="Times New Roman"/>
+          <w:lang w:val="en-US"/>
+        </w:rPr>
+        <w:t>has a t-distribution with n-2 = 18 – 2 = 16 degrees of freedom under H</w:t>
+      </w:r>
+      <w:r>
+        <w:rPr>
+          <w:rFonts w:eastAsia="Times New Roman"/>
+          <w:vertAlign w:val="subscript"/>
+          <w:lang w:val="en-US"/>
+        </w:rPr>
+        <w:t>0</w:t>
+      </w:r>
+      <w:r>
+        <w:rPr>
+          <w:rFonts w:eastAsia="Times New Roman"/>
+          <w:lang w:val="en-US"/>
+        </w:rPr>
+        <w:t xml:space="preserve">. The observed value: </w:t>
+      </w:r>
+      <m:oMath>
+        <m:sSub>
+          <m:sSubPr>
+            <m:ctrlPr>
+              <w:rPr>
+                <w:rFonts w:ascii="Cambria Math" w:hAnsi="Cambria Math"/>
+                <w:i/>
+                <w:lang w:val="en-US"/>
+              </w:rPr>
+            </m:ctrlPr>
+          </m:sSubPr>
+          <m:e>
+            <m:r>
+              <w:rPr>
+                <w:rFonts w:ascii="Cambria Math" w:hAnsi="Cambria Math"/>
+                <w:lang w:val="en-US"/>
+              </w:rPr>
+              <m:t>t</m:t>
+            </m:r>
+          </m:e>
+          <m:sub>
+            <m:r>
+              <w:rPr>
+                <w:rFonts w:ascii="Cambria Math" w:hAnsi="Cambria Math"/>
+                <w:lang w:val="en-US"/>
+              </w:rPr>
+              <m:t>β</m:t>
+            </m:r>
+          </m:sub>
+        </m:sSub>
+      </m:oMath>
+      <w:r>
+        <w:rPr>
+          <w:rFonts w:eastAsia="Times New Roman"/>
+          <w:lang w:val="en-US"/>
+        </w:rPr>
+        <w:t xml:space="preserve"> = 0.286 / 0.055 = 5.2 </w:t>
+      </w:r>
+    </w:p>
+    <w:p>
+      <w:pPr>
+        <w:rPr>
+          <w:b/>
           <w:bCs/>
           <w:i/>
           <w:lang w:val="en-US"/>
@@ -2515,7 +2932,287 @@
     <w:p>
       <w:pPr>
         <w:rPr>
-          <w:bCs/>
+          <w:b/>
+          <w:bCs/>
+          <w:lang w:val="en-US"/>
+        </w:rPr>
+      </w:pPr>
+      <w:r>
+        <w:rPr>
+          <w:b/>
+          <w:bCs/>
+          <w:lang w:val="en-US"/>
+        </w:rPr>
+        <w:t>Critical values:</w:t>
+      </w:r>
+    </w:p>
+    <w:p>
+      <w:pPr>
+        <w:rPr>
+          <w:rFonts w:eastAsia="Times New Roman"/>
+          <w:color w:val="222222"/>
+          <w:shd w:val="clear" w:color="auto" w:fill="FFFFFF"/>
+          <w:lang w:val="en-US"/>
+        </w:rPr>
+      </w:pPr>
+      <w:r>
+        <w:rPr>
+          <w:bCs/>
+          <w:lang w:val="en-US"/>
+        </w:rPr>
+        <w:t xml:space="preserve">We have a two-tailed test with </w:t>
+      </w:r>
+      <w:r>
+        <w:rPr>
+          <w:rFonts w:eastAsia="Times New Roman"/>
+          <w:color w:val="222222"/>
+          <w:shd w:val="clear" w:color="auto" w:fill="FFFFFF"/>
+        </w:rPr>
+        <w:t>α</w:t>
+      </w:r>
+      <w:r>
+        <w:rPr>
+          <w:rFonts w:eastAsia="Times New Roman"/>
+          <w:color w:val="222222"/>
+          <w:shd w:val="clear" w:color="auto" w:fill="FFFFFF"/>
+          <w:lang w:val="en-US"/>
+        </w:rPr>
+        <w:t xml:space="preserve"> = 0.0</w:t>
+      </w:r>
+      <w:r>
+        <w:rPr>
+          <w:rFonts w:eastAsia="Times New Roman"/>
+          <w:color w:val="222222"/>
+          <w:shd w:val="clear" w:color="auto" w:fill="FFFFFF"/>
+          <w:lang w:val="en-US"/>
+        </w:rPr>
+        <w:t>5 and n = 18, so we get the critical values –t</w:t>
+      </w:r>
+      <w:r>
+        <w:rPr>
+          <w:rFonts w:eastAsia="Times New Roman"/>
+          <w:color w:val="222222"/>
+          <w:shd w:val="clear" w:color="auto" w:fill="FFFFFF"/>
+          <w:vertAlign w:val="subscript"/>
+          <w:lang w:val="en-US"/>
+        </w:rPr>
+        <w:t>16,0.05</w:t>
+      </w:r>
+      <w:r>
+        <w:rPr>
+          <w:rFonts w:eastAsia="Times New Roman"/>
+          <w:color w:val="222222"/>
+          <w:shd w:val="clear" w:color="auto" w:fill="FFFFFF"/>
+          <w:lang w:val="en-US"/>
+        </w:rPr>
+        <w:t xml:space="preserve"> and t</w:t>
+      </w:r>
+      <w:r>
+        <w:rPr>
+          <w:rFonts w:eastAsia="Times New Roman"/>
+          <w:color w:val="222222"/>
+          <w:shd w:val="clear" w:color="auto" w:fill="FFFFFF"/>
+          <w:vertAlign w:val="subscript"/>
+          <w:lang w:val="en-US"/>
+        </w:rPr>
+        <w:t>16,0.05</w:t>
+      </w:r>
+      <w:r>
+        <w:rPr>
+          <w:rFonts w:eastAsia="Times New Roman"/>
+          <w:color w:val="222222"/>
+          <w:shd w:val="clear" w:color="auto" w:fill="FFFFFF"/>
+          <w:vertAlign w:val="subscript"/>
+          <w:lang w:val="en-US"/>
+        </w:rPr>
+        <w:t xml:space="preserve"> </w:t>
+      </w:r>
+      <w:r>
+        <w:rPr>
+          <w:rFonts w:eastAsia="Times New Roman"/>
+          <w:color w:val="222222"/>
+          <w:shd w:val="clear" w:color="auto" w:fill="FFFFFF"/>
+          <w:lang w:val="en-US"/>
+        </w:rPr>
+        <w:t xml:space="preserve">which gives: </w:t>
+      </w:r>
+      <w:r>
+        <w:rPr>
+          <w:rFonts w:eastAsia="Times New Roman"/>
+          <w:color w:val="222222"/>
+          <w:shd w:val="clear" w:color="auto" w:fill="FFFFFF"/>
+          <w:lang w:val="en-US"/>
+        </w:rPr>
+        <w:t>-2.120 and 2.120</w:t>
+      </w:r>
+      <w:r>
+        <w:rPr>
+          <w:rFonts w:eastAsia="Times New Roman"/>
+          <w:color w:val="222222"/>
+          <w:shd w:val="clear" w:color="auto" w:fill="FFFFFF"/>
+          <w:lang w:val="en-US"/>
+        </w:rPr>
+        <w:t>.</w:t>
+      </w:r>
+    </w:p>
+    <w:p>
+      <w:pPr>
+        <w:rPr>
+          <w:rFonts w:eastAsia="Times New Roman"/>
+          <w:color w:val="222222"/>
+          <w:shd w:val="clear" w:color="auto" w:fill="FFFFFF"/>
+          <w:lang w:val="en-US"/>
+        </w:rPr>
+      </w:pPr>
+    </w:p>
+    <w:p>
+      <w:pPr>
+        <w:rPr>
+          <w:rFonts w:eastAsia="Times New Roman"/>
+          <w:lang w:val="en-US"/>
+        </w:rPr>
+      </w:pPr>
+      <w:r>
+        <w:rPr>
+          <w:rFonts w:eastAsia="Times New Roman"/>
+          <w:color w:val="222222"/>
+          <w:shd w:val="clear" w:color="auto" w:fill="FFFFFF"/>
+          <w:lang w:val="en-US"/>
+        </w:rPr>
+        <w:t xml:space="preserve">Since </w:t>
+      </w:r>
+      <m:oMath>
+        <m:sSub>
+          <m:sSubPr>
+            <m:ctrlPr>
+              <w:rPr>
+                <w:rFonts w:ascii="Cambria Math" w:hAnsi="Cambria Math"/>
+                <w:i/>
+                <w:lang w:val="en-US"/>
+              </w:rPr>
+            </m:ctrlPr>
+          </m:sSubPr>
+          <m:e>
+            <m:r>
+              <w:rPr>
+                <w:rFonts w:ascii="Cambria Math" w:hAnsi="Cambria Math"/>
+                <w:lang w:val="en-US"/>
+              </w:rPr>
+              <m:t>t</m:t>
+            </m:r>
+          </m:e>
+          <m:sub>
+            <m:r>
+              <w:rPr>
+                <w:rFonts w:ascii="Cambria Math" w:hAnsi="Cambria Math"/>
+                <w:lang w:val="en-US"/>
+              </w:rPr>
+              <m:t>β</m:t>
+            </m:r>
+          </m:sub>
+        </m:sSub>
+      </m:oMath>
+      <w:r>
+        <w:rPr>
+          <w:rFonts w:eastAsia="Times New Roman"/>
+          <w:lang w:val="en-US"/>
+        </w:rPr>
+        <w:t xml:space="preserve"> = 5.2 &gt; 2.120, we reject H</w:t>
+      </w:r>
+      <w:r>
+        <w:rPr>
+          <w:rFonts w:eastAsia="Times New Roman"/>
+          <w:vertAlign w:val="subscript"/>
+          <w:lang w:val="en-US"/>
+        </w:rPr>
+        <w:t>0</w:t>
+      </w:r>
+      <w:r>
+        <w:rPr>
+          <w:rFonts w:eastAsia="Times New Roman"/>
+          <w:lang w:val="en-US"/>
+        </w:rPr>
+        <w:t>.</w:t>
+      </w:r>
+    </w:p>
+    <w:p>
+      <w:pPr>
+        <w:rPr>
+          <w:rFonts w:eastAsia="Times New Roman"/>
+          <w:lang w:val="en-US"/>
+        </w:rPr>
+      </w:pPr>
+    </w:p>
+    <w:p>
+      <w:pPr>
+        <w:rPr>
+          <w:rFonts w:eastAsia="Times New Roman"/>
+          <w:b/>
+          <w:lang w:val="en-US"/>
+        </w:rPr>
+      </w:pPr>
+      <w:r>
+        <w:rPr>
+          <w:rFonts w:eastAsia="Times New Roman"/>
+          <w:b/>
+          <w:lang w:val="en-US"/>
+        </w:rPr>
+        <w:t>Conclusion:</w:t>
+      </w:r>
+    </w:p>
+    <w:p>
+      <w:pPr>
+        <w:rPr>
+          <w:rFonts w:eastAsia="Times New Roman"/>
+          <w:color w:val="222222"/>
+          <w:shd w:val="clear" w:color="auto" w:fill="FFFFFF"/>
+          <w:lang w:val="en-US"/>
+        </w:rPr>
+      </w:pPr>
+      <w:r>
+        <w:rPr>
+          <w:rFonts w:eastAsia="Times New Roman"/>
+          <w:lang w:val="en-US"/>
+        </w:rPr>
+        <w:t xml:space="preserve">The is sufficient evidence to warrant the rejection of the claim that there is no linear relationship between the variables </w:t>
+      </w:r>
+      <w:r>
+        <w:rPr>
+          <w:rFonts w:eastAsia="Times New Roman"/>
+          <w:i/>
+          <w:lang w:val="en-US"/>
+        </w:rPr>
+        <w:t>income</w:t>
+      </w:r>
+      <w:r>
+        <w:rPr>
+          <w:rFonts w:eastAsia="Times New Roman"/>
+          <w:lang w:val="en-US"/>
+        </w:rPr>
+        <w:t xml:space="preserve"> and </w:t>
+      </w:r>
+      <w:r>
+        <w:rPr>
+          <w:rFonts w:eastAsia="Times New Roman"/>
+          <w:i/>
+          <w:lang w:val="en-US"/>
+        </w:rPr>
+        <w:t>crimes</w:t>
+      </w:r>
+      <w:r>
+        <w:rPr>
+          <w:rFonts w:eastAsia="Times New Roman"/>
+          <w:lang w:val="en-US"/>
+        </w:rPr>
+        <w:t xml:space="preserve">. </w:t>
+      </w:r>
+    </w:p>
+    <w:p>
+      <w:pPr>
+        <w:rPr>
+          <w:rFonts w:eastAsia="Times New Roman"/>
+          <w:color w:val="222222"/>
+          <w:shd w:val="clear" w:color="auto" w:fill="FFFFFF"/>
           <w:lang w:val="en-US"/>
         </w:rPr>
       </w:pPr>
@@ -2534,14 +3231,346 @@
         </w:rPr>
         <w:t>e)</w:t>
       </w:r>
-    </w:p>
-    <w:p>
-      <w:pPr>
+      <w:r>
+        <w:rPr>
+          <w:bCs/>
+          <w:lang w:val="en-US"/>
+        </w:rPr>
+        <w:t xml:space="preserve"> The requirements that have to be met are:</w:t>
+      </w:r>
+    </w:p>
+    <w:p>
+      <w:pPr>
+        <w:rPr>
+          <w:bCs/>
+          <w:lang w:val="en-US"/>
+        </w:rPr>
+      </w:pPr>
+      <w:r>
+        <w:rPr>
+          <w:bCs/>
+          <w:lang w:val="en-US"/>
+        </w:rPr>
+        <w:t xml:space="preserve">Errors </w:t>
+      </w:r>
+      <w:r>
+        <w:rPr>
+          <w:bCs/>
+          <w:lang w:val="en-US"/>
+        </w:rPr>
+        <w:t>are should be:</w:t>
+      </w:r>
+    </w:p>
+    <w:p>
+      <w:pPr>
+        <w:rPr>
+          <w:bCs/>
+          <w:lang w:val="en-US"/>
+        </w:rPr>
+      </w:pPr>
+      <w:r>
+        <w:rPr>
+          <w:bCs/>
+          <w:lang w:val="en-US"/>
+        </w:rPr>
+        <w:t>- Independent</w:t>
+      </w:r>
+      <w:r>
+        <w:rPr>
+          <w:bCs/>
+          <w:lang w:val="en-US"/>
+        </w:rPr>
+        <w:t>, something we can assume to be true</w:t>
+      </w:r>
+    </w:p>
+    <w:p>
+      <w:pPr>
+        <w:rPr>
+          <w:bCs/>
+          <w:lang w:val="en-US"/>
+        </w:rPr>
+      </w:pPr>
+      <w:r>
+        <w:rPr>
+          <w:bCs/>
+          <w:lang w:val="en-US"/>
+        </w:rPr>
+        <w:t>-</w:t>
+      </w:r>
+      <w:r>
+        <w:rPr>
+          <w:bCs/>
+          <w:lang w:val="en-US"/>
+        </w:rPr>
+        <w:t xml:space="preserve"> Normal</w:t>
+      </w:r>
+      <w:r>
+        <w:rPr>
+          <w:bCs/>
+          <w:lang w:val="en-US"/>
+        </w:rPr>
+        <w:t>ly distributed</w:t>
+      </w:r>
+    </w:p>
+    <w:p>
+      <w:pPr>
+        <w:rPr>
+          <w:bCs/>
+          <w:lang w:val="en-US"/>
+        </w:rPr>
+      </w:pPr>
+      <w:r>
+        <w:rPr>
+          <w:bCs/>
+          <w:lang w:val="en-US"/>
+        </w:rPr>
+        <w:t xml:space="preserve">- </w:t>
+      </w:r>
+      <w:r>
+        <w:rPr>
+          <w:bCs/>
+          <w:lang w:val="en-US"/>
+        </w:rPr>
+        <w:t>Have a f</w:t>
+      </w:r>
+      <w:r>
+        <w:rPr>
+          <w:bCs/>
+          <w:lang w:val="en-US"/>
+        </w:rPr>
+        <w:t>ixed standard deviation</w:t>
+      </w:r>
+    </w:p>
+    <w:p>
+      <w:pPr>
+        <w:rPr>
+          <w:bCs/>
+          <w:lang w:val="en-US"/>
+        </w:rPr>
+      </w:pPr>
+    </w:p>
+    <w:p>
+      <w:pPr>
+        <w:rPr>
+          <w:bCs/>
+          <w:lang w:val="en-US"/>
+        </w:rPr>
+      </w:pPr>
+      <w:r>
+        <w:rPr>
+          <w:bCs/>
+          <w:lang w:val="en-US"/>
+        </w:rPr>
+        <w:t>With R, using qqnorm and plot for the residuals, we get the following plots:</w:t>
+      </w:r>
+    </w:p>
+    <w:p>
+      <w:pPr>
+        <w:rPr>
+          <w:bCs/>
+          <w:lang w:val="en-US"/>
+        </w:rPr>
+      </w:pPr>
+      <w:r>
+        <w:rPr>
+          <w:bCs/>
+          <w:noProof/>
+        </w:rPr>
+        <w:drawing>
+          <wp:inline distT="0" distB="0" distL="0" distR="0" wp14:anchorId="133DEE46" wp14:editId="024DFDE1">
+            <wp:extent cx="6117590" cy="3072130"/>
+            <wp:effectExtent l="0" t="0" r="0" b="0"/>
+            <wp:docPr id="5" name="Afbeelding 5" descr="../../../../../../../Desktop/Rplot01.png"/>
+            <wp:cNvGraphicFramePr>
+              <a:graphicFrameLocks xmlns:a="http://schemas.openxmlformats.org/drawingml/2006/main" noChangeAspect="1"/>
+            </wp:cNvGraphicFramePr>
+            <a:graphic xmlns:a="http://schemas.openxmlformats.org/drawingml/2006/main">
+              <a:graphicData uri="http://schemas.openxmlformats.org/drawingml/2006/picture">
+                <pic:pic xmlns:pic="http://schemas.openxmlformats.org/drawingml/2006/picture">
+                  <pic:nvPicPr>
+                    <pic:cNvPr id="0" name="Picture 2" descr="../../../../../../../Desktop/Rplot01.png"/>
+                    <pic:cNvPicPr>
+                      <a:picLocks noChangeAspect="1" noChangeArrowheads="1"/>
+                    </pic:cNvPicPr>
+                  </pic:nvPicPr>
+                  <pic:blipFill>
+                    <a:blip r:embed="rId8">
+                      <a:extLst>
+                        <a:ext uri="{28A0092B-C50C-407E-A947-70E740481C1C}">
+                          <a14:useLocalDpi xmlns:a14="http://schemas.microsoft.com/office/drawing/2010/main" val="0"/>
+                        </a:ext>
+                      </a:extLst>
+                    </a:blip>
+                    <a:srcRect/>
+                    <a:stretch>
+                      <a:fillRect/>
+                    </a:stretch>
+                  </pic:blipFill>
+                  <pic:spPr bwMode="auto">
+                    <a:xfrm>
+                      <a:off x="0" y="0"/>
+                      <a:ext cx="6117590" cy="3072130"/>
+                    </a:xfrm>
+                    <a:prstGeom prst="rect">
+                      <a:avLst/>
+                    </a:prstGeom>
+                    <a:noFill/>
+                    <a:ln>
+                      <a:noFill/>
+                    </a:ln>
+                  </pic:spPr>
+                </pic:pic>
+              </a:graphicData>
+            </a:graphic>
+          </wp:inline>
+        </w:drawing>
+      </w:r>
+    </w:p>
+    <w:p>
+      <w:pPr>
+        <w:rPr>
+          <w:bCs/>
+          <w:lang w:val="en-US"/>
+        </w:rPr>
+      </w:pPr>
+      <w:r>
+        <w:rPr>
+          <w:bCs/>
+          <w:lang w:val="en-US"/>
+        </w:rPr>
+        <w:t>From the QQ plot, we see that the plot follows approximately a straight line, so this probably comes from a normal distribution.</w:t>
+      </w:r>
+      <w:r>
+        <w:rPr>
+          <w:bCs/>
+          <w:lang w:val="en-US"/>
+        </w:rPr>
+        <w:t xml:space="preserve"> </w:t>
+      </w:r>
+    </w:p>
+    <w:p>
+      <w:pPr>
+        <w:rPr>
+          <w:bCs/>
+          <w:lang w:val="en-US"/>
+        </w:rPr>
+      </w:pPr>
+      <w:r>
+        <w:rPr>
+          <w:bCs/>
+          <w:lang w:val="en-US"/>
+        </w:rPr>
+        <w:lastRenderedPageBreak/>
+        <w:t>For the residual plot</w:t>
+      </w:r>
+      <w:r>
+        <w:rPr>
+          <w:bCs/>
+          <w:lang w:val="en-US"/>
+        </w:rPr>
+        <w:t>, the</w:t>
+      </w:r>
+      <w:r>
+        <w:rPr>
+          <w:bCs/>
+          <w:lang w:val="en-US"/>
+        </w:rPr>
+        <w:t xml:space="preserve">re is no obvious pattern in the residuals. This has to be the case, otherwise there is something wrong: </w:t>
+      </w:r>
+      <w:r>
+        <w:rPr>
+          <w:bCs/>
+          <w:lang w:val="en-US"/>
+        </w:rPr>
+        <w:t>because our residuals look randomly placed, we</w:t>
+      </w:r>
+      <w:r>
+        <w:rPr>
+          <w:bCs/>
+          <w:lang w:val="en-US"/>
+        </w:rPr>
+        <w:t xml:space="preserve"> can say that we have a fixed standard deviation</w:t>
+      </w:r>
+      <w:r>
+        <w:rPr>
+          <w:bCs/>
+          <w:lang w:val="en-US"/>
+        </w:rPr>
+        <w:t>.</w:t>
+      </w:r>
+      <w:r>
+        <w:rPr>
+          <w:bCs/>
+          <w:lang w:val="en-US"/>
+        </w:rPr>
+        <w:t xml:space="preserve"> </w:t>
+      </w:r>
+      <w:r>
+        <w:rPr>
+          <w:bCs/>
+          <w:lang w:val="en-US"/>
+        </w:rPr>
+        <w:t xml:space="preserve">So we can </w:t>
+      </w:r>
+      <w:r>
+        <w:rPr>
+          <w:bCs/>
+          <w:lang w:val="en-US"/>
+        </w:rPr>
+        <w:t>positively say that the requirements for testing linearity are met.</w:t>
+      </w:r>
+    </w:p>
+    <w:p>
+      <w:pPr>
+        <w:rPr>
+          <w:bCs/>
+          <w:lang w:val="en-US"/>
+        </w:rPr>
+      </w:pPr>
+      <w:r>
+        <w:rPr>
+          <w:bCs/>
+          <w:lang w:val="en-US"/>
+        </w:rPr>
+        <w:t xml:space="preserve"> </w:t>
+      </w:r>
+      <w:bookmarkStart w:id="0" w:name="_GoBack"/>
+      <w:bookmarkEnd w:id="0"/>
+    </w:p>
+    <w:p>
+      <w:pPr>
+        <w:rPr>
+          <w:lang w:val="en-US"/>
+        </w:rPr>
+      </w:pPr>
+      <w:r>
         <w:rPr>
           <w:b/>
           <w:bCs/>
           <w:lang w:val="en-US"/>
         </w:rPr>
+        <w:t>Exercise 4.4</w:t>
+      </w:r>
+    </w:p>
+    <w:p>
+      <w:pPr>
+        <w:rPr>
+          <w:lang w:val="en-US"/>
+        </w:rPr>
+      </w:pPr>
+      <w:r>
+        <w:rPr>
+          <w:bCs/>
+          <w:lang w:val="en-US"/>
+        </w:rPr>
+        <w:t xml:space="preserve">a) </w:t>
+      </w:r>
+    </w:p>
+    <w:p>
+      <w:pPr>
+        <w:rPr>
+          <w:lang w:val="en-US"/>
+        </w:rPr>
       </w:pPr>
     </w:p>
     <w:p>
@@ -2552,75 +3581,12 @@
           <w:lang w:val="en-US"/>
         </w:rPr>
       </w:pPr>
-    </w:p>
-    <w:p>
-      <w:pPr>
+      <w:r>
         <w:rPr>
           <w:b/>
           <w:bCs/>
           <w:lang w:val="en-US"/>
         </w:rPr>
-      </w:pPr>
-    </w:p>
-    <w:p>
-      <w:pPr>
-        <w:rPr>
-          <w:b/>
-          <w:bCs/>
-          <w:lang w:val="en-US"/>
-        </w:rPr>
-      </w:pPr>
-    </w:p>
-    <w:p>
-      <w:pPr>
-        <w:rPr>
-          <w:lang w:val="en-US"/>
-        </w:rPr>
-      </w:pPr>
-      <w:r>
-        <w:rPr>
-          <w:b/>
-          <w:bCs/>
-          <w:lang w:val="en-US"/>
-        </w:rPr>
-        <w:t>Exercise 4.4</w:t>
-      </w:r>
-    </w:p>
-    <w:p>
-      <w:pPr>
-        <w:rPr>
-          <w:lang w:val="en-US"/>
-        </w:rPr>
-      </w:pPr>
-      <w:r>
-        <w:rPr>
-          <w:bCs/>
-          <w:lang w:val="en-US"/>
-        </w:rPr>
-        <w:t xml:space="preserve">a) </w:t>
-      </w:r>
-    </w:p>
-    <w:p>
-      <w:pPr>
-        <w:rPr>
-          <w:lang w:val="en-US"/>
-        </w:rPr>
-      </w:pPr>
-    </w:p>
-    <w:p>
-      <w:pPr>
-        <w:rPr>
-          <w:b/>
-          <w:bCs/>
-          <w:lang w:val="en-US"/>
-        </w:rPr>
-      </w:pPr>
-      <w:r>
-        <w:rPr>
-          <w:b/>
-          <w:bCs/>
-          <w:lang w:val="en-US"/>
-        </w:rPr>
         <w:t>Appendix</w:t>
       </w:r>
     </w:p>
@@ -2872,7 +3838,21 @@
           <w:rFonts w:ascii="Courier New" w:hAnsi="Courier New" w:cs="Courier New"/>
           <w:lang w:val="en-US"/>
         </w:rPr>
-        <w:t xml:space="preserve">c) </w:t>
+        <w:t>c</w:t>
+      </w:r>
+      <w:r>
+        <w:rPr>
+          <w:rFonts w:ascii="Courier New" w:hAnsi="Courier New" w:cs="Courier New"/>
+          <w:lang w:val="en-US"/>
+        </w:rPr>
+        <w:t xml:space="preserve"> and d</w:t>
+      </w:r>
+      <w:r>
+        <w:rPr>
+          <w:rFonts w:ascii="Courier New" w:hAnsi="Courier New" w:cs="Courier New"/>
+          <w:lang w:val="en-US"/>
+        </w:rPr>
+        <w:t xml:space="preserve">) </w:t>
       </w:r>
     </w:p>
     <w:p>
@@ -3076,7 +4056,6 @@
           <w:rFonts w:ascii="Courier New" w:hAnsi="Courier New" w:cs="Courier New"/>
           <w:lang w:val="en-US"/>
         </w:rPr>
-        <w:lastRenderedPageBreak/>
         <w:t>---</w:t>
       </w:r>
     </w:p>
@@ -3171,6 +4150,73 @@
           <w:lang w:val="en-US"/>
         </w:rPr>
       </w:pPr>
+      <w:r>
+        <w:rPr>
+          <w:rFonts w:ascii="Courier New" w:hAnsi="Courier New" w:cs="Courier New"/>
+          <w:lang w:val="en-US"/>
+        </w:rPr>
+        <w:t xml:space="preserve">d) </w:t>
+      </w:r>
+      <w:r>
+        <w:rPr>
+          <w:rFonts w:ascii="Courier New" w:hAnsi="Courier New" w:cs="Courier New"/>
+          <w:lang w:val="en-US"/>
+        </w:rPr>
+        <w:t>&gt; lmsim = lm(crime$crimes ~ crime$income, data = crime)</w:t>
+      </w:r>
+    </w:p>
+    <w:p>
+      <w:pPr>
+        <w:rPr>
+          <w:rFonts w:ascii="Courier New" w:hAnsi="Courier New" w:cs="Courier New"/>
+          <w:lang w:val="en-US"/>
+        </w:rPr>
+      </w:pPr>
+      <w:r>
+        <w:rPr>
+          <w:rFonts w:ascii="Courier New" w:hAnsi="Courier New" w:cs="Courier New"/>
+          <w:lang w:val="en-US"/>
+        </w:rPr>
+        <w:t>&gt; par(mfrow=c(1,2))</w:t>
+      </w:r>
+    </w:p>
+    <w:p>
+      <w:pPr>
+        <w:rPr>
+          <w:rFonts w:ascii="Courier New" w:hAnsi="Courier New" w:cs="Courier New"/>
+          <w:lang w:val="en-US"/>
+        </w:rPr>
+      </w:pPr>
+      <w:r>
+        <w:rPr>
+          <w:rFonts w:ascii="Courier New" w:hAnsi="Courier New" w:cs="Courier New"/>
+          <w:lang w:val="en-US"/>
+        </w:rPr>
+        <w:lastRenderedPageBreak/>
+        <w:t>&gt; qqnorm(lmsim$residuals, main="Normal QQ plot of residuals")</w:t>
+      </w:r>
+    </w:p>
+    <w:p>
+      <w:pPr>
+        <w:rPr>
+          <w:rFonts w:ascii="Courier New" w:hAnsi="Courier New" w:cs="Courier New"/>
+          <w:lang w:val="en-US"/>
+        </w:rPr>
+      </w:pPr>
+      <w:r>
+        <w:rPr>
+          <w:rFonts w:ascii="Courier New" w:hAnsi="Courier New" w:cs="Courier New"/>
+          <w:lang w:val="en-US"/>
+        </w:rPr>
+        <w:t xml:space="preserve">&gt; </w:t>
+      </w:r>
+      <w:r>
+        <w:rPr>
+          <w:rFonts w:ascii="Courier New" w:hAnsi="Courier New" w:cs="Courier New"/>
+          <w:lang w:val="en-US"/>
+        </w:rPr>
+        <w:t>plot(crime$income, lmsim$residuals, main = "Residual plot", ylab = "Residuals", xlab = "Income")</w:t>
+      </w:r>
     </w:p>
     <w:sectPr>
       <w:pgSz w:w="11906" w:h="16838"/>

</xml_diff>

<commit_message>
Merge zou nou goed moeten zijn. 4.1,4.2,4.4 done.
</commit_message>
<xml_diff>
--- a/Assignment 4/Assignment4.docx
+++ b/Assignment 4/Assignment4.docx
@@ -1098,15 +1098,151 @@
     <w:p>
       <w:pPr>
         <w:rPr>
-          <w:lang w:val="en-US"/>
-        </w:rPr>
-      </w:pPr>
-      <w:r>
-        <w:rPr>
-          <w:b/>
-          <w:bCs/>
-          <w:lang w:val="en-US"/>
-        </w:rPr>
+          <w:b/>
+          <w:bCs/>
+          <w:lang w:val="en-US"/>
+        </w:rPr>
+      </w:pPr>
+    </w:p>
+    <w:p>
+      <w:pPr>
+        <w:rPr>
+          <w:b/>
+          <w:bCs/>
+          <w:lang w:val="en-US"/>
+        </w:rPr>
+      </w:pPr>
+    </w:p>
+    <w:p>
+      <w:pPr>
+        <w:rPr>
+          <w:b/>
+          <w:bCs/>
+          <w:lang w:val="en-US"/>
+        </w:rPr>
+      </w:pPr>
+    </w:p>
+    <w:p>
+      <w:pPr>
+        <w:rPr>
+          <w:b/>
+          <w:bCs/>
+          <w:lang w:val="en-US"/>
+        </w:rPr>
+      </w:pPr>
+    </w:p>
+    <w:p>
+      <w:pPr>
+        <w:rPr>
+          <w:b/>
+          <w:bCs/>
+          <w:lang w:val="en-US"/>
+        </w:rPr>
+      </w:pPr>
+    </w:p>
+    <w:p>
+      <w:pPr>
+        <w:rPr>
+          <w:b/>
+          <w:bCs/>
+          <w:lang w:val="en-US"/>
+        </w:rPr>
+      </w:pPr>
+    </w:p>
+    <w:p>
+      <w:pPr>
+        <w:rPr>
+          <w:b/>
+          <w:bCs/>
+          <w:lang w:val="en-US"/>
+        </w:rPr>
+      </w:pPr>
+    </w:p>
+    <w:p>
+      <w:pPr>
+        <w:rPr>
+          <w:b/>
+          <w:bCs/>
+          <w:lang w:val="en-US"/>
+        </w:rPr>
+      </w:pPr>
+    </w:p>
+    <w:p>
+      <w:pPr>
+        <w:rPr>
+          <w:b/>
+          <w:bCs/>
+          <w:lang w:val="en-US"/>
+        </w:rPr>
+      </w:pPr>
+    </w:p>
+    <w:p>
+      <w:pPr>
+        <w:rPr>
+          <w:b/>
+          <w:bCs/>
+          <w:lang w:val="en-US"/>
+        </w:rPr>
+      </w:pPr>
+    </w:p>
+    <w:p>
+      <w:pPr>
+        <w:rPr>
+          <w:b/>
+          <w:bCs/>
+          <w:lang w:val="en-US"/>
+        </w:rPr>
+      </w:pPr>
+    </w:p>
+    <w:p>
+      <w:pPr>
+        <w:rPr>
+          <w:b/>
+          <w:bCs/>
+          <w:lang w:val="en-US"/>
+        </w:rPr>
+      </w:pPr>
+    </w:p>
+    <w:p>
+      <w:pPr>
+        <w:rPr>
+          <w:b/>
+          <w:bCs/>
+          <w:lang w:val="en-US"/>
+        </w:rPr>
+      </w:pPr>
+    </w:p>
+    <w:p>
+      <w:pPr>
+        <w:rPr>
+          <w:b/>
+          <w:bCs/>
+          <w:lang w:val="en-US"/>
+        </w:rPr>
+      </w:pPr>
+    </w:p>
+    <w:p>
+      <w:pPr>
+        <w:rPr>
+          <w:b/>
+          <w:bCs/>
+          <w:lang w:val="en-US"/>
+        </w:rPr>
+      </w:pPr>
+    </w:p>
+    <w:p>
+      <w:pPr>
+        <w:rPr>
+          <w:lang w:val="en-US"/>
+        </w:rPr>
+      </w:pPr>
+      <w:r>
+        <w:rPr>
+          <w:b/>
+          <w:bCs/>
+          <w:lang w:val="en-US"/>
+        </w:rPr>
+        <w:lastRenderedPageBreak/>
         <w:t>Exercise 4.2</w:t>
       </w:r>
     </w:p>
@@ -1117,19 +1253,956 @@
           <w:lang w:val="en-US"/>
         </w:rPr>
       </w:pPr>
-      <w:r>
-        <w:rPr>
-          <w:bCs/>
-          <w:lang w:val="en-US"/>
-        </w:rPr>
-        <w:t xml:space="preserve">In his book Outliers, author Malcolm Gladwell argues that more baseball players have birthdates in the months immediately following July 31, because that was the cutoff date for non-school baseball leagues. </w:t>
-      </w:r>
-      <w:r>
-        <w:rPr>
-          <w:bCs/>
-          <w:lang w:val="en-US"/>
-        </w:rPr>
-        <w:t>Here is a sample of frequency counts of months of birthdates of American-born major league baseball players starting with January: 387,329,366,344,336,313,313,503,421,434,398,371. Using a 0.05 significance level, is there sufficient evidence to warrant the rejection of the claim that American-born major league baseball players are born in different months with the same frequency?</w:t>
+    </w:p>
+    <w:p>
+      <w:pPr>
+        <w:rPr>
+          <w:lang w:val="en-US"/>
+        </w:rPr>
+      </w:pPr>
+      <w:r>
+        <w:rPr>
+          <w:b/>
+          <w:bCs/>
+          <w:lang w:val="en-US"/>
+        </w:rPr>
+        <w:t>Hypothesis:</w:t>
+      </w:r>
+    </w:p>
+    <w:p>
+      <w:pPr>
+        <w:rPr>
+          <w:b/>
+          <w:bCs/>
+          <w:lang w:val="en-US"/>
+        </w:rPr>
+      </w:pPr>
+    </w:p>
+    <w:p>
+      <w:pPr>
+        <w:rPr>
+          <w:lang w:val="en-US"/>
+        </w:rPr>
+      </w:pPr>
+      <w:r>
+        <w:rPr>
+          <w:bCs/>
+          <w:i/>
+          <w:lang w:val="en-US"/>
+        </w:rPr>
+        <w:t>Claimed Distribution:</w:t>
+      </w:r>
+    </w:p>
+    <w:p>
+      <w:pPr>
+        <w:rPr>
+          <w:lang w:val="en-US"/>
+        </w:rPr>
+      </w:pPr>
+      <w:r>
+        <w:rPr>
+          <w:bCs/>
+          <w:lang w:val="en-US"/>
+        </w:rPr>
+        <w:t xml:space="preserve">For each category month, the expected value of baseball players is the same. </w:t>
+      </w:r>
+    </w:p>
+    <w:p>
+      <w:pPr>
+        <w:rPr>
+          <w:lang w:val="en-US"/>
+        </w:rPr>
+      </w:pPr>
+      <w:r>
+        <w:rPr>
+          <w:bCs/>
+          <w:lang w:val="en-US"/>
+        </w:rPr>
+        <w:t>Therefore, the P</w:t>
+      </w:r>
+      <w:r>
+        <w:rPr>
+          <w:bCs/>
+          <w:vertAlign w:val="subscript"/>
+          <w:lang w:val="en-US"/>
+        </w:rPr>
+        <w:t xml:space="preserve">i </w:t>
+      </w:r>
+      <w:r>
+        <w:rPr>
+          <w:bCs/>
+          <w:lang w:val="en-US"/>
+        </w:rPr>
+        <w:t>of every category is also equal to all other P</w:t>
+      </w:r>
+      <w:r>
+        <w:rPr>
+          <w:bCs/>
+          <w:vertAlign w:val="subscript"/>
+          <w:lang w:val="en-US"/>
+        </w:rPr>
+        <w:t>i</w:t>
+      </w:r>
+    </w:p>
+    <w:p>
+      <w:pPr>
+        <w:rPr>
+          <w:lang w:val="en-US"/>
+        </w:rPr>
+      </w:pPr>
+      <w:r>
+        <w:rPr>
+          <w:bCs/>
+          <w:i/>
+          <w:lang w:val="en-US"/>
+        </w:rPr>
+        <w:t>Null hypothesis:</w:t>
+      </w:r>
+      <w:r>
+        <w:rPr>
+          <w:bCs/>
+          <w:i/>
+          <w:lang w:val="en-US"/>
+        </w:rPr>
+        <w:br/>
+      </w:r>
+      <w:r>
+        <w:rPr>
+          <w:bCs/>
+          <w:lang w:val="en-US"/>
+        </w:rPr>
+        <w:t>H</w:t>
+      </w:r>
+      <w:r>
+        <w:rPr>
+          <w:bCs/>
+          <w:vertAlign w:val="subscript"/>
+          <w:lang w:val="en-US"/>
+        </w:rPr>
+        <w:t>0</w:t>
+      </w:r>
+      <w:r>
+        <w:rPr>
+          <w:bCs/>
+          <w:lang w:val="en-US"/>
+        </w:rPr>
+        <w:t>: The above claimed distribution is agreed by the frequency counts.</w:t>
+      </w:r>
+    </w:p>
+    <w:p>
+      <w:pPr>
+        <w:rPr>
+          <w:rFonts w:eastAsia="Times New Roman"/>
+          <w:color w:val="222222"/>
+          <w:shd w:val="clear" w:color="auto" w:fill="FFFFFF"/>
+          <w:lang w:val="en-US"/>
+        </w:rPr>
+      </w:pPr>
+    </w:p>
+    <w:p>
+      <w:pPr>
+        <w:rPr>
+          <w:lang w:val="en-US"/>
+        </w:rPr>
+      </w:pPr>
+      <w:r>
+        <w:rPr>
+          <w:rFonts w:eastAsia="Times New Roman"/>
+          <w:i/>
+          <w:color w:val="222222"/>
+          <w:shd w:val="clear" w:color="auto" w:fill="FFFFFF"/>
+          <w:lang w:val="en-US"/>
+        </w:rPr>
+        <w:t>Alternative hypothesis:</w:t>
+      </w:r>
+    </w:p>
+    <w:p>
+      <w:pPr>
+        <w:rPr>
+          <w:lang w:val="en-US"/>
+        </w:rPr>
+      </w:pPr>
+      <w:r>
+        <w:rPr>
+          <w:rFonts w:eastAsia="Times New Roman"/>
+          <w:color w:val="222222"/>
+          <w:shd w:val="clear" w:color="auto" w:fill="FFFFFF"/>
+          <w:lang w:val="en-US"/>
+        </w:rPr>
+        <w:t>H</w:t>
+      </w:r>
+      <w:r>
+        <w:rPr>
+          <w:rFonts w:eastAsia="Times New Roman"/>
+          <w:color w:val="222222"/>
+          <w:shd w:val="clear" w:color="auto" w:fill="FFFFFF"/>
+          <w:vertAlign w:val="subscript"/>
+          <w:lang w:val="en-US"/>
+        </w:rPr>
+        <w:t>a</w:t>
+      </w:r>
+      <w:r>
+        <w:rPr>
+          <w:rFonts w:eastAsia="Times New Roman"/>
+          <w:color w:val="222222"/>
+          <w:shd w:val="clear" w:color="auto" w:fill="FFFFFF"/>
+          <w:lang w:val="en-US"/>
+        </w:rPr>
+        <w:t xml:space="preserve">: </w:t>
+      </w:r>
+      <w:r>
+        <w:rPr>
+          <w:rFonts w:eastAsia="Times New Roman"/>
+          <w:bCs/>
+          <w:color w:val="222222"/>
+          <w:shd w:val="clear" w:color="auto" w:fill="FFFFFF"/>
+          <w:lang w:val="en-US"/>
+        </w:rPr>
+        <w:t>The above claimed distribution is not agreed by the frequency counts.</w:t>
+      </w:r>
+    </w:p>
+    <w:p>
+      <w:pPr>
+        <w:rPr>
+          <w:bCs/>
+          <w:lang w:val="en-US"/>
+        </w:rPr>
+      </w:pPr>
+    </w:p>
+    <w:p>
+      <w:pPr>
+        <w:rPr>
+          <w:lang w:val="en-US"/>
+        </w:rPr>
+      </w:pPr>
+      <w:r>
+        <w:rPr>
+          <w:b/>
+          <w:bCs/>
+          <w:lang w:val="en-US"/>
+        </w:rPr>
+        <w:t>Significance level:</w:t>
+      </w:r>
+    </w:p>
+    <w:p>
+      <w:pPr>
+        <w:rPr>
+          <w:lang w:val="en-US"/>
+        </w:rPr>
+      </w:pPr>
+      <w:r>
+        <w:rPr>
+          <w:rFonts w:eastAsia="Times New Roman"/>
+          <w:color w:val="222222"/>
+          <w:shd w:val="clear" w:color="auto" w:fill="FFFFFF"/>
+        </w:rPr>
+        <w:t>α</w:t>
+      </w:r>
+      <w:r>
+        <w:rPr>
+          <w:rFonts w:eastAsia="Times New Roman"/>
+          <w:color w:val="222222"/>
+          <w:shd w:val="clear" w:color="auto" w:fill="FFFFFF"/>
+          <w:lang w:val="en-US"/>
+        </w:rPr>
+        <w:t xml:space="preserve"> = 0.05</w:t>
+      </w:r>
+    </w:p>
+    <w:p>
+      <w:pPr>
+        <w:rPr>
+          <w:rFonts w:eastAsia="Times New Roman"/>
+          <w:color w:val="222222"/>
+          <w:shd w:val="clear" w:color="auto" w:fill="FFFFFF"/>
+          <w:lang w:val="en-US"/>
+        </w:rPr>
+      </w:pPr>
+    </w:p>
+    <w:p>
+      <w:pPr>
+        <w:rPr>
+          <w:lang w:val="en-US"/>
+        </w:rPr>
+      </w:pPr>
+      <w:r>
+        <w:rPr>
+          <w:rFonts w:eastAsia="Times New Roman"/>
+          <w:b/>
+          <w:color w:val="222222"/>
+          <w:shd w:val="clear" w:color="auto" w:fill="FFFFFF"/>
+          <w:lang w:val="en-US"/>
+        </w:rPr>
+        <w:t>Data:</w:t>
+      </w:r>
+    </w:p>
+    <w:p>
+      <w:pPr>
+        <w:rPr>
+          <w:lang w:val="en-US"/>
+        </w:rPr>
+      </w:pPr>
+      <w:r>
+        <w:rPr>
+          <w:rFonts w:eastAsia="Times New Roman"/>
+          <w:color w:val="222222"/>
+          <w:shd w:val="clear" w:color="auto" w:fill="FFFFFF"/>
+          <w:lang w:val="en-US"/>
+        </w:rPr>
+        <w:t xml:space="preserve">Data yields n = </w:t>
+      </w:r>
+      <w:r>
+        <w:rPr>
+          <w:rFonts w:eastAsia="Times New Roman"/>
+          <w:bCs/>
+          <w:color w:val="222222"/>
+          <w:shd w:val="clear" w:color="auto" w:fill="FFFFFF"/>
+          <w:lang w:val="en-US"/>
+        </w:rPr>
+        <w:t>387+329+366+344+336+313+313+503+421+434+398+371 = 4515</w:t>
+      </w:r>
+      <w:r>
+        <w:rPr>
+          <w:rFonts w:eastAsia="Times New Roman"/>
+          <w:color w:val="222222"/>
+          <w:shd w:val="clear" w:color="auto" w:fill="FFFFFF"/>
+          <w:lang w:val="en-US"/>
+        </w:rPr>
+        <w:t>.</w:t>
+      </w:r>
+    </w:p>
+    <w:p>
+      <w:pPr>
+        <w:rPr>
+          <w:lang w:val="en-US"/>
+        </w:rPr>
+      </w:pPr>
+      <w:r>
+        <w:rPr>
+          <w:rFonts w:eastAsia="Times New Roman"/>
+          <w:color w:val="222222"/>
+          <w:shd w:val="clear" w:color="auto" w:fill="FFFFFF"/>
+          <w:lang w:val="en-US"/>
+        </w:rPr>
+        <w:t>P</w:t>
+      </w:r>
+      <w:r>
+        <w:rPr>
+          <w:rFonts w:eastAsia="Times New Roman"/>
+          <w:color w:val="222222"/>
+          <w:shd w:val="clear" w:color="auto" w:fill="FFFFFF"/>
+          <w:vertAlign w:val="subscript"/>
+          <w:lang w:val="en-US"/>
+        </w:rPr>
+        <w:t>i</w:t>
+      </w:r>
+      <w:r>
+        <w:rPr>
+          <w:rFonts w:eastAsia="Times New Roman"/>
+          <w:color w:val="222222"/>
+          <w:shd w:val="clear" w:color="auto" w:fill="FFFFFF"/>
+          <w:lang w:val="en-US"/>
+        </w:rPr>
+        <w:t>= 4515/12 = 376.25</w:t>
+      </w:r>
+    </w:p>
+    <w:p>
+      <w:pPr>
+        <w:rPr>
+          <w:rFonts w:eastAsia="Times New Roman"/>
+          <w:color w:val="222222"/>
+          <w:shd w:val="clear" w:color="auto" w:fill="FFFFFF"/>
+          <w:lang w:val="en-US"/>
+        </w:rPr>
+      </w:pPr>
+    </w:p>
+    <w:p>
+      <w:pPr>
+        <w:rPr>
+          <w:lang w:val="en-US"/>
+        </w:rPr>
+      </w:pPr>
+      <w:r>
+        <w:rPr>
+          <w:rFonts w:eastAsia="Times New Roman"/>
+          <w:b/>
+          <w:color w:val="222222"/>
+          <w:shd w:val="clear" w:color="auto" w:fill="FFFFFF"/>
+          <w:lang w:val="en-US"/>
+        </w:rPr>
+        <w:t>Test statistic:</w:t>
+      </w:r>
+    </w:p>
+    <w:p>
+      <w:pPr>
+        <w:rPr>
+          <w:lang w:val="en-US"/>
+        </w:rPr>
+      </w:pPr>
+      <m:oMathPara>
+        <m:oMath>
+          <m:sSup>
+            <m:sSupPr>
+              <m:ctrlPr>
+                <w:rPr>
+                  <w:rFonts w:ascii="Cambria Math" w:hAnsi="Cambria Math"/>
+                </w:rPr>
+              </m:ctrlPr>
+            </m:sSupPr>
+            <m:e>
+              <m:r>
+                <w:rPr>
+                  <w:rFonts w:ascii="Cambria Math" w:hAnsi="Cambria Math"/>
+                </w:rPr>
+                <m:t>χ</m:t>
+              </m:r>
+            </m:e>
+            <m:sup>
+              <m:r>
+                <w:rPr>
+                  <w:rFonts w:ascii="Cambria Math" w:hAnsi="Cambria Math"/>
+                  <w:lang w:val="en-US"/>
+                </w:rPr>
+                <m:t>2</m:t>
+              </m:r>
+            </m:sup>
+          </m:sSup>
+          <m:r>
+            <w:rPr>
+              <w:rFonts w:ascii="Cambria Math" w:hAnsi="Cambria Math"/>
+              <w:lang w:val="en-US"/>
+            </w:rPr>
+            <m:t>=</m:t>
+          </m:r>
+          <m:nary>
+            <m:naryPr>
+              <m:chr m:val="∑"/>
+              <m:ctrlPr>
+                <w:rPr>
+                  <w:rFonts w:ascii="Cambria Math" w:hAnsi="Cambria Math"/>
+                </w:rPr>
+              </m:ctrlPr>
+            </m:naryPr>
+            <m:sub>
+              <m:r>
+                <w:rPr>
+                  <w:rFonts w:ascii="Cambria Math" w:hAnsi="Cambria Math"/>
+                  <w:lang w:val="en-US"/>
+                </w:rPr>
+                <m:t>1</m:t>
+              </m:r>
+            </m:sub>
+            <m:sup>
+              <m:r>
+                <w:rPr>
+                  <w:rFonts w:ascii="Cambria Math" w:hAnsi="Cambria Math"/>
+                  <w:lang w:val="en-US"/>
+                </w:rPr>
+                <m:t>12</m:t>
+              </m:r>
+            </m:sup>
+            <m:e>
+              <m:f>
+                <m:fPr>
+                  <m:ctrlPr>
+                    <w:rPr>
+                      <w:rFonts w:ascii="Cambria Math" w:hAnsi="Cambria Math"/>
+                    </w:rPr>
+                  </m:ctrlPr>
+                </m:fPr>
+                <m:num>
+                  <m:sSup>
+                    <m:sSupPr>
+                      <m:ctrlPr>
+                        <w:rPr>
+                          <w:rFonts w:ascii="Cambria Math" w:hAnsi="Cambria Math"/>
+                        </w:rPr>
+                      </m:ctrlPr>
+                    </m:sSupPr>
+                    <m:e>
+                      <m:d>
+                        <m:dPr>
+                          <m:ctrlPr>
+                            <w:rPr>
+                              <w:rFonts w:ascii="Cambria Math" w:hAnsi="Cambria Math"/>
+                            </w:rPr>
+                          </m:ctrlPr>
+                        </m:dPr>
+                        <m:e>
+                          <m:sSub>
+                            <m:sSubPr>
+                              <m:ctrlPr>
+                                <w:rPr>
+                                  <w:rFonts w:ascii="Cambria Math" w:hAnsi="Cambria Math"/>
+                                </w:rPr>
+                              </m:ctrlPr>
+                            </m:sSubPr>
+                            <m:e>
+                              <m:r>
+                                <w:rPr>
+                                  <w:rFonts w:ascii="Cambria Math" w:hAnsi="Cambria Math"/>
+                                </w:rPr>
+                                <m:t>E</m:t>
+                              </m:r>
+                            </m:e>
+                            <m:sub>
+                              <m:r>
+                                <w:rPr>
+                                  <w:rFonts w:ascii="Cambria Math" w:hAnsi="Cambria Math"/>
+                                </w:rPr>
+                                <m:t>i</m:t>
+                              </m:r>
+                            </m:sub>
+                          </m:sSub>
+                          <m:r>
+                            <w:rPr>
+                              <w:rFonts w:ascii="Cambria Math" w:hAnsi="Cambria Math"/>
+                              <w:lang w:val="en-US"/>
+                            </w:rPr>
+                            <m:t>-</m:t>
+                          </m:r>
+                          <m:sSub>
+                            <m:sSubPr>
+                              <m:ctrlPr>
+                                <w:rPr>
+                                  <w:rFonts w:ascii="Cambria Math" w:hAnsi="Cambria Math"/>
+                                </w:rPr>
+                              </m:ctrlPr>
+                            </m:sSubPr>
+                            <m:e>
+                              <m:r>
+                                <w:rPr>
+                                  <w:rFonts w:ascii="Cambria Math" w:hAnsi="Cambria Math"/>
+                                </w:rPr>
+                                <m:t>O</m:t>
+                              </m:r>
+                            </m:e>
+                            <m:sub>
+                              <m:r>
+                                <w:rPr>
+                                  <w:rFonts w:ascii="Cambria Math" w:hAnsi="Cambria Math"/>
+                                </w:rPr>
+                                <m:t>i</m:t>
+                              </m:r>
+                            </m:sub>
+                          </m:sSub>
+                        </m:e>
+                      </m:d>
+                    </m:e>
+                    <m:sup>
+                      <m:r>
+                        <w:rPr>
+                          <w:rFonts w:ascii="Cambria Math" w:hAnsi="Cambria Math"/>
+                          <w:lang w:val="en-US"/>
+                        </w:rPr>
+                        <m:t>2</m:t>
+                      </m:r>
+                    </m:sup>
+                  </m:sSup>
+                </m:num>
+                <m:den>
+                  <m:sSub>
+                    <m:sSubPr>
+                      <m:ctrlPr>
+                        <w:rPr>
+                          <w:rFonts w:ascii="Cambria Math" w:hAnsi="Cambria Math"/>
+                        </w:rPr>
+                      </m:ctrlPr>
+                    </m:sSubPr>
+                    <m:e>
+                      <m:r>
+                        <w:rPr>
+                          <w:rFonts w:ascii="Cambria Math" w:hAnsi="Cambria Math"/>
+                        </w:rPr>
+                        <m:t>O</m:t>
+                      </m:r>
+                    </m:e>
+                    <m:sub>
+                      <m:r>
+                        <w:rPr>
+                          <w:rFonts w:ascii="Cambria Math" w:hAnsi="Cambria Math"/>
+                        </w:rPr>
+                        <m:t>i</m:t>
+                      </m:r>
+                    </m:sub>
+                  </m:sSub>
+                </m:den>
+              </m:f>
+            </m:e>
+          </m:nary>
+        </m:oMath>
+      </m:oMathPara>
+    </w:p>
+    <w:p>
+      <w:pPr>
+        <w:rPr>
+          <w:lang w:val="en-US"/>
+        </w:rPr>
+      </w:pPr>
+      <w:r>
+        <w:rPr>
+          <w:rFonts w:eastAsia="Times New Roman"/>
+          <w:b/>
+          <w:color w:val="222222"/>
+          <w:shd w:val="clear" w:color="auto" w:fill="FFFFFF"/>
+          <w:lang w:val="en-US"/>
+        </w:rPr>
+        <w:t xml:space="preserve"> </w:t>
+      </w:r>
+    </w:p>
+    <w:p>
+      <w:pPr>
+        <w:rPr>
+          <w:lang w:val="en-US"/>
+        </w:rPr>
+      </w:pPr>
+      <w:r>
+        <w:rPr>
+          <w:rFonts w:eastAsia="Times New Roman"/>
+          <w:color w:val="222222"/>
+          <w:shd w:val="clear" w:color="auto" w:fill="FFFFFF"/>
+          <w:lang w:val="en-US"/>
+        </w:rPr>
+        <w:t>X</w:t>
+      </w:r>
+      <w:r>
+        <w:rPr>
+          <w:rFonts w:eastAsia="Times New Roman"/>
+          <w:color w:val="222222"/>
+          <w:shd w:val="clear" w:color="auto" w:fill="FFFFFF"/>
+          <w:vertAlign w:val="superscript"/>
+          <w:lang w:val="en-US"/>
+        </w:rPr>
+        <w:t>2</w:t>
+      </w:r>
+      <w:r>
+        <w:rPr>
+          <w:rFonts w:eastAsia="Times New Roman"/>
+          <w:color w:val="222222"/>
+          <w:shd w:val="clear" w:color="auto" w:fill="FFFFFF"/>
+          <w:lang w:val="en-US"/>
+        </w:rPr>
+        <w:t xml:space="preserve"> has a chi-squared distribution with n – 1 = 4515 – 1 = 4514 degrees of freedom.</w:t>
+      </w:r>
+    </w:p>
+    <w:p>
+      <w:pPr>
+        <w:rPr>
+          <w:lang w:val="en-US"/>
+        </w:rPr>
+      </w:pPr>
+      <w:r>
+        <w:rPr>
+          <w:rFonts w:eastAsia="Times New Roman"/>
+          <w:color w:val="222222"/>
+          <w:shd w:val="clear" w:color="auto" w:fill="FFFFFF"/>
+          <w:lang w:val="en-US"/>
+        </w:rPr>
+        <w:t>X</w:t>
+      </w:r>
+      <w:r>
+        <w:rPr>
+          <w:rFonts w:eastAsia="Times New Roman"/>
+          <w:color w:val="222222"/>
+          <w:shd w:val="clear" w:color="auto" w:fill="FFFFFF"/>
+          <w:vertAlign w:val="superscript"/>
+          <w:lang w:val="en-US"/>
+        </w:rPr>
+        <w:t>2</w:t>
+      </w:r>
+      <w:r>
+        <w:rPr>
+          <w:rFonts w:eastAsia="Times New Roman"/>
+          <w:color w:val="222222"/>
+          <w:shd w:val="clear" w:color="auto" w:fill="FFFFFF"/>
+          <w:lang w:val="en-US"/>
+        </w:rPr>
+        <w:t xml:space="preserve">  </w:t>
+      </w:r>
+      <m:oMath>
+        <m:r>
+          <w:rPr>
+            <w:rFonts w:ascii="Cambria Math" w:hAnsi="Cambria Math"/>
+            <w:lang w:val="en-US"/>
+          </w:rPr>
+          <m:t>≈</m:t>
+        </m:r>
+      </m:oMath>
+      <w:r>
+        <w:rPr>
+          <w:rFonts w:eastAsia="Times New Roman"/>
+          <w:color w:val="222222"/>
+          <w:shd w:val="clear" w:color="auto" w:fill="FFFFFF"/>
+          <w:lang w:val="en-US"/>
+        </w:rPr>
+        <w:t xml:space="preserve"> </w:t>
+      </w:r>
+      <w:bookmarkStart w:id="0" w:name="rstudio_console_output"/>
+      <w:bookmarkEnd w:id="0"/>
+      <w:r>
+        <w:rPr>
+          <w:rFonts w:eastAsia="Times New Roman"/>
+          <w:color w:val="222222"/>
+          <w:shd w:val="clear" w:color="auto" w:fill="FFFFFF"/>
+          <w:lang w:val="en-US"/>
+        </w:rPr>
+        <w:t>93.0717607973422</w:t>
+      </w:r>
+    </w:p>
+    <w:p>
+      <w:pPr>
+        <w:rPr>
+          <w:rFonts w:eastAsia="Times New Roman"/>
+          <w:color w:val="222222"/>
+          <w:shd w:val="clear" w:color="auto" w:fill="FFFFFF"/>
+          <w:lang w:val="en-US"/>
+        </w:rPr>
+      </w:pPr>
+    </w:p>
+    <w:p>
+      <w:pPr>
+        <w:rPr>
+          <w:lang w:val="en-US"/>
+        </w:rPr>
+      </w:pPr>
+      <w:r>
+        <w:rPr>
+          <w:rFonts w:eastAsia="Times New Roman"/>
+          <w:b/>
+          <w:color w:val="222222"/>
+          <w:shd w:val="clear" w:color="auto" w:fill="FFFFFF"/>
+          <w:lang w:val="en-US"/>
+        </w:rPr>
+        <w:t>Critical values:</w:t>
+      </w:r>
+    </w:p>
+    <w:p>
+      <w:pPr>
+        <w:rPr>
+          <w:lang w:val="en-US"/>
+        </w:rPr>
+      </w:pPr>
+      <w:r>
+        <w:rPr>
+          <w:rFonts w:eastAsia="Times New Roman"/>
+          <w:color w:val="222222"/>
+          <w:shd w:val="clear" w:color="auto" w:fill="FFFFFF"/>
+          <w:lang w:val="en-US"/>
+        </w:rPr>
+        <w:t xml:space="preserve">We have a right-tailed test with </w:t>
+      </w:r>
+      <w:r>
+        <w:rPr>
+          <w:rFonts w:eastAsia="Times New Roman"/>
+          <w:color w:val="222222"/>
+          <w:shd w:val="clear" w:color="auto" w:fill="FFFFFF"/>
+        </w:rPr>
+        <w:t>α</w:t>
+      </w:r>
+      <w:r>
+        <w:rPr>
+          <w:rFonts w:eastAsia="Times New Roman"/>
+          <w:color w:val="222222"/>
+          <w:shd w:val="clear" w:color="auto" w:fill="FFFFFF"/>
+          <w:lang w:val="en-US"/>
+        </w:rPr>
+        <w:t xml:space="preserve"> = 0.05 and n = 4515, so we get the critical values</w:t>
+      </w:r>
+    </w:p>
+    <w:p>
+      <w:pPr>
+        <w:rPr>
+          <w:lang w:val="en-US"/>
+        </w:rPr>
+      </w:pPr>
+      <w:r>
+        <w:rPr>
+          <w:rFonts w:eastAsia="Times New Roman"/>
+          <w:color w:val="222222"/>
+          <w:sz w:val="22"/>
+          <w:shd w:val="clear" w:color="auto" w:fill="FFFFFF"/>
+          <w:lang w:val="en-US"/>
+        </w:rPr>
+        <w:t>X</w:t>
+      </w:r>
+      <w:r>
+        <w:rPr>
+          <w:rFonts w:eastAsia="Times New Roman"/>
+          <w:color w:val="222222"/>
+          <w:sz w:val="22"/>
+          <w:shd w:val="clear" w:color="auto" w:fill="FFFFFF"/>
+          <w:vertAlign w:val="superscript"/>
+          <w:lang w:val="en-US"/>
+        </w:rPr>
+        <w:t>2</w:t>
+      </w:r>
+      <w:r>
+        <w:rPr>
+          <w:rFonts w:eastAsia="Times New Roman"/>
+          <w:color w:val="222222"/>
+          <w:sz w:val="22"/>
+          <w:shd w:val="clear" w:color="auto" w:fill="FFFFFF"/>
+          <w:vertAlign w:val="subscript"/>
+          <w:lang w:val="en-US"/>
+        </w:rPr>
+        <w:t>4514</w:t>
+      </w:r>
+      <w:r>
+        <w:rPr>
+          <w:rFonts w:eastAsia="Times New Roman"/>
+          <w:color w:val="222222"/>
+          <w:shd w:val="clear" w:color="auto" w:fill="FFFFFF"/>
+          <w:vertAlign w:val="subscript"/>
+          <w:lang w:val="en-US"/>
+        </w:rPr>
+        <w:t>,0.05</w:t>
+      </w:r>
+      <w:r>
+        <w:rPr>
+          <w:rFonts w:eastAsia="Times New Roman"/>
+          <w:color w:val="222222"/>
+          <w:shd w:val="clear" w:color="auto" w:fill="FFFFFF"/>
+          <w:lang w:val="en-US"/>
+        </w:rPr>
+        <w:t>, The closest amount of degree of freedom found in table 4 is 100, which gives: 140.169</w:t>
+      </w:r>
+    </w:p>
+    <w:p>
+      <w:pPr>
+        <w:rPr>
+          <w:rFonts w:eastAsia="Times New Roman"/>
+          <w:color w:val="222222"/>
+          <w:highlight w:val="white"/>
+          <w:lang w:val="en-US"/>
+        </w:rPr>
+      </w:pPr>
+    </w:p>
+    <w:p>
+      <w:pPr>
+        <w:rPr>
+          <w:rFonts w:eastAsia="Times New Roman"/>
+          <w:color w:val="222222"/>
+          <w:shd w:val="clear" w:color="auto" w:fill="FFFFFF"/>
+          <w:lang w:val="en-US"/>
+        </w:rPr>
+      </w:pPr>
+    </w:p>
+    <w:p>
+      <w:pPr>
+        <w:rPr>
+          <w:lang w:val="en-US"/>
+        </w:rPr>
+      </w:pPr>
+      <w:r>
+        <w:rPr>
+          <w:rFonts w:eastAsia="Times New Roman"/>
+          <w:color w:val="222222"/>
+          <w:shd w:val="clear" w:color="auto" w:fill="FFFFFF"/>
+          <w:lang w:val="en-US"/>
+        </w:rPr>
+        <w:t>Since X</w:t>
+      </w:r>
+      <w:r>
+        <w:rPr>
+          <w:rFonts w:eastAsia="Times New Roman"/>
+          <w:color w:val="222222"/>
+          <w:shd w:val="clear" w:color="auto" w:fill="FFFFFF"/>
+          <w:vertAlign w:val="superscript"/>
+          <w:lang w:val="en-US"/>
+        </w:rPr>
+        <w:t>2</w:t>
+      </w:r>
+      <w:r>
+        <w:rPr>
+          <w:rFonts w:eastAsia="Times New Roman"/>
+          <w:color w:val="222222"/>
+          <w:shd w:val="clear" w:color="auto" w:fill="FFFFFF"/>
+          <w:vertAlign w:val="subscript"/>
+          <w:lang w:val="en-US"/>
+        </w:rPr>
+        <w:t xml:space="preserve"> </w:t>
+      </w:r>
+      <w:r>
+        <w:rPr>
+          <w:rFonts w:eastAsia="Times New Roman"/>
+          <w:color w:val="222222"/>
+          <w:shd w:val="clear" w:color="auto" w:fill="FFFFFF"/>
+          <w:lang w:val="en-US"/>
+        </w:rPr>
+        <w:t xml:space="preserve">=  </w:t>
+      </w:r>
+      <w:bookmarkStart w:id="1" w:name="rstudio_console_output1"/>
+      <w:bookmarkEnd w:id="1"/>
+      <w:r>
+        <w:rPr>
+          <w:rFonts w:eastAsia="Times New Roman"/>
+          <w:color w:val="222222"/>
+          <w:shd w:val="clear" w:color="auto" w:fill="FFFFFF"/>
+          <w:lang w:val="en-US"/>
+        </w:rPr>
+        <w:t>93.072 &lt; 140.169, we fail to reject H</w:t>
+      </w:r>
+      <w:r>
+        <w:rPr>
+          <w:rFonts w:eastAsia="Times New Roman"/>
+          <w:color w:val="222222"/>
+          <w:shd w:val="clear" w:color="auto" w:fill="FFFFFF"/>
+          <w:vertAlign w:val="subscript"/>
+          <w:lang w:val="en-US"/>
+        </w:rPr>
+        <w:t>0</w:t>
+      </w:r>
+      <w:r>
+        <w:rPr>
+          <w:rFonts w:eastAsia="Times New Roman"/>
+          <w:color w:val="222222"/>
+          <w:shd w:val="clear" w:color="auto" w:fill="FFFFFF"/>
+          <w:lang w:val="en-US"/>
+        </w:rPr>
+        <w:t>.</w:t>
+      </w:r>
+    </w:p>
+    <w:p>
+      <w:pPr>
+        <w:rPr>
+          <w:rFonts w:eastAsia="Times New Roman"/>
+          <w:color w:val="222222"/>
+          <w:shd w:val="clear" w:color="auto" w:fill="FFFFFF"/>
+          <w:lang w:val="en-US"/>
+        </w:rPr>
+      </w:pPr>
+    </w:p>
+    <w:p>
+      <w:pPr>
+        <w:rPr>
+          <w:lang w:val="en-US"/>
+        </w:rPr>
+      </w:pPr>
+      <w:r>
+        <w:rPr>
+          <w:rFonts w:eastAsia="Times New Roman"/>
+          <w:b/>
+          <w:color w:val="222222"/>
+          <w:shd w:val="clear" w:color="auto" w:fill="FFFFFF"/>
+          <w:lang w:val="en-US"/>
+        </w:rPr>
+        <w:t>Conclusion:</w:t>
+      </w:r>
+    </w:p>
+    <w:p>
+      <w:pPr>
+        <w:rPr>
+          <w:lang w:val="en-US"/>
+        </w:rPr>
+      </w:pPr>
+      <w:r>
+        <w:rPr>
+          <w:rFonts w:eastAsia="Times New Roman"/>
+          <w:bCs/>
+          <w:color w:val="222222"/>
+          <w:shd w:val="clear" w:color="auto" w:fill="FFFFFF"/>
+          <w:lang w:val="en-US"/>
+        </w:rPr>
+        <w:t>There is not enough evidence to reject the claim that the frequency counts agree the claimed distribution (American-born major league baseball players are born in different months with the same frequency). Therefore we can reject the claim that “there is sufficient evidence to warrant the rejection of the claim that American-born major league baseball players are born in different months with the same frequency”.</w:t>
       </w:r>
     </w:p>
     <w:p>
@@ -1147,6 +2220,42 @@
         </w:rPr>
         <w:tab/>
       </w:r>
+    </w:p>
+    <w:p>
+      <w:pPr>
+        <w:rPr>
+          <w:b/>
+          <w:bCs/>
+          <w:lang w:val="en-US"/>
+        </w:rPr>
+      </w:pPr>
+    </w:p>
+    <w:p>
+      <w:pPr>
+        <w:rPr>
+          <w:b/>
+          <w:bCs/>
+          <w:lang w:val="en-US"/>
+        </w:rPr>
+      </w:pPr>
+    </w:p>
+    <w:p>
+      <w:pPr>
+        <w:rPr>
+          <w:b/>
+          <w:bCs/>
+          <w:lang w:val="en-US"/>
+        </w:rPr>
+      </w:pPr>
+    </w:p>
+    <w:p>
+      <w:pPr>
+        <w:rPr>
+          <w:b/>
+          <w:bCs/>
+          <w:lang w:val="en-US"/>
+        </w:rPr>
+      </w:pPr>
     </w:p>
     <w:p>
       <w:pPr>
@@ -1255,13 +2364,13 @@
           <w:noProof/>
         </w:rPr>
         <w:drawing>
-          <wp:anchor distT="0" distB="0" distL="114300" distR="114300" simplePos="0" relativeHeight="251659264" behindDoc="0" locked="0" layoutInCell="1" allowOverlap="1" wp14:anchorId="0EA537B7" wp14:editId="47DDD7DD">
+          <wp:anchor distT="0" distB="0" distL="114300" distR="114300" simplePos="0" relativeHeight="251659264" behindDoc="0" locked="0" layoutInCell="1" allowOverlap="1" wp14:anchorId="0EA537B7" wp14:editId="4F67B7D2">
             <wp:simplePos x="0" y="0"/>
             <wp:positionH relativeFrom="column">
-              <wp:posOffset>129540</wp:posOffset>
+              <wp:posOffset>130175</wp:posOffset>
             </wp:positionH>
             <wp:positionV relativeFrom="paragraph">
-              <wp:posOffset>2130425</wp:posOffset>
+              <wp:posOffset>2361565</wp:posOffset>
             </wp:positionV>
             <wp:extent cx="3280410" cy="1926590"/>
             <wp:effectExtent l="0" t="0" r="0" b="0"/>
@@ -1316,6 +2425,13 @@
             </wp14:sizeRelV>
           </wp:anchor>
         </w:drawing>
+      </w:r>
+      <w:r>
+        <w:rPr>
+          <w:bCs/>
+          <w:lang w:val="en-US"/>
+        </w:rPr>
+        <w:br/>
       </w:r>
       <w:r>
         <w:rPr>
@@ -2184,11 +3300,52 @@
           <w:lang w:val="en-US"/>
         </w:rPr>
       </w:pPr>
-      <w:r>
-        <w:rPr>
-          <w:bCs/>
-          <w:lang w:val="en-US"/>
-        </w:rPr>
+    </w:p>
+    <w:p>
+      <w:pPr>
+        <w:rPr>
+          <w:bCs/>
+          <w:lang w:val="en-US"/>
+        </w:rPr>
+      </w:pPr>
+    </w:p>
+    <w:p>
+      <w:pPr>
+        <w:rPr>
+          <w:bCs/>
+          <w:lang w:val="en-US"/>
+        </w:rPr>
+      </w:pPr>
+    </w:p>
+    <w:p>
+      <w:pPr>
+        <w:rPr>
+          <w:bCs/>
+          <w:lang w:val="en-US"/>
+        </w:rPr>
+      </w:pPr>
+    </w:p>
+    <w:p>
+      <w:pPr>
+        <w:rPr>
+          <w:bCs/>
+          <w:lang w:val="en-US"/>
+        </w:rPr>
+      </w:pPr>
+    </w:p>
+    <w:p>
+      <w:pPr>
+        <w:rPr>
+          <w:bCs/>
+          <w:lang w:val="en-US"/>
+        </w:rPr>
+      </w:pPr>
+      <w:r>
+        <w:rPr>
+          <w:bCs/>
+          <w:lang w:val="en-US"/>
+        </w:rPr>
+        <w:lastRenderedPageBreak/>
         <w:t xml:space="preserve">d) </w:t>
       </w:r>
       <w:r>
@@ -3377,8 +4534,8 @@
           <w:noProof/>
         </w:rPr>
         <w:drawing>
-          <wp:inline distT="0" distB="0" distL="0" distR="0" wp14:anchorId="133DEE46" wp14:editId="024DFDE1">
-            <wp:extent cx="6117590" cy="3072130"/>
+          <wp:inline distT="0" distB="0" distL="0" distR="0" wp14:anchorId="133DEE46" wp14:editId="7D933AB2">
+            <wp:extent cx="5167201" cy="2594864"/>
             <wp:effectExtent l="0" t="0" r="0" b="0"/>
             <wp:docPr id="5" name="Afbeelding 5" descr="../../../../../../../Desktop/Rplot01.png"/>
             <wp:cNvGraphicFramePr>
@@ -3409,7 +4566,7 @@
                   <pic:spPr bwMode="auto">
                     <a:xfrm>
                       <a:off x="0" y="0"/>
-                      <a:ext cx="6117590" cy="3072130"/>
+                      <a:ext cx="5195935" cy="2609293"/>
                     </a:xfrm>
                     <a:prstGeom prst="rect">
                       <a:avLst/>
@@ -3438,6 +4595,7 @@
           <w:bCs/>
           <w:lang w:val="en-US"/>
         </w:rPr>
+        <w:lastRenderedPageBreak/>
         <w:t>From the QQ plot, we see that the plot follows approximately a straight line, so this probably comes from a normal distribution.</w:t>
       </w:r>
       <w:r>
@@ -3460,7 +4618,6 @@
           <w:bCs/>
           <w:lang w:val="en-US"/>
         </w:rPr>
-        <w:lastRenderedPageBreak/>
         <w:t>For the residual plot</w:t>
       </w:r>
       <w:r>
@@ -3534,8 +4691,6 @@
         </w:rPr>
         <w:t xml:space="preserve"> </w:t>
       </w:r>
-      <w:bookmarkStart w:id="0" w:name="_GoBack"/>
-      <w:bookmarkEnd w:id="0"/>
     </w:p>
     <w:p>
       <w:pPr>
@@ -3829,27 +4984,23 @@
     <w:p>
       <w:pPr>
         <w:rPr>
-          <w:rFonts w:ascii="Courier New" w:hAnsi="Courier New" w:cs="Courier New"/>
-          <w:lang w:val="en-US"/>
-        </w:rPr>
-      </w:pPr>
-      <w:r>
-        <w:rPr>
-          <w:rFonts w:ascii="Courier New" w:hAnsi="Courier New" w:cs="Courier New"/>
+          <w:lang w:val="en-US"/>
+        </w:rPr>
+      </w:pPr>
+      <w:r>
+        <w:rPr>
           <w:lang w:val="en-US"/>
         </w:rPr>
         <w:t>c</w:t>
       </w:r>
       <w:r>
         <w:rPr>
-          <w:rFonts w:ascii="Courier New" w:hAnsi="Courier New" w:cs="Courier New"/>
           <w:lang w:val="en-US"/>
         </w:rPr>
         <w:t xml:space="preserve"> and d</w:t>
       </w:r>
       <w:r>
         <w:rPr>
-          <w:rFonts w:ascii="Courier New" w:hAnsi="Courier New" w:cs="Courier New"/>
           <w:lang w:val="en-US"/>
         </w:rPr>
         <w:t xml:space="preserve">) </w:t>
@@ -4152,11 +5303,34 @@
       </w:pPr>
       <w:r>
         <w:rPr>
-          <w:rFonts w:ascii="Courier New" w:hAnsi="Courier New" w:cs="Courier New"/>
-          <w:lang w:val="en-US"/>
-        </w:rPr>
-        <w:t xml:space="preserve">d) </w:t>
-      </w:r>
+          <w:lang w:val="en-US"/>
+        </w:rPr>
+        <w:lastRenderedPageBreak/>
+        <w:t>e</w:t>
+      </w:r>
+      <w:r>
+        <w:rPr>
+          <w:lang w:val="en-US"/>
+        </w:rPr>
+        <w:t>)</w:t>
+      </w:r>
+      <w:r>
+        <w:rPr>
+          <w:rFonts w:ascii="Courier New" w:hAnsi="Courier New" w:cs="Courier New"/>
+          <w:lang w:val="en-US"/>
+        </w:rPr>
+        <w:t xml:space="preserve"> </w:t>
+      </w:r>
+    </w:p>
+    <w:p>
+      <w:pPr>
+        <w:rPr>
+          <w:rFonts w:ascii="Courier New" w:hAnsi="Courier New" w:cs="Courier New"/>
+          <w:lang w:val="en-US"/>
+        </w:rPr>
+      </w:pPr>
+      <w:bookmarkStart w:id="2" w:name="_GoBack"/>
+      <w:bookmarkEnd w:id="2"/>
       <w:r>
         <w:rPr>
           <w:rFonts w:ascii="Courier New" w:hAnsi="Courier New" w:cs="Courier New"/>
@@ -4192,7 +5366,6 @@
           <w:rFonts w:ascii="Courier New" w:hAnsi="Courier New" w:cs="Courier New"/>
           <w:lang w:val="en-US"/>
         </w:rPr>
-        <w:lastRenderedPageBreak/>
         <w:t>&gt; qqnorm(lmsim$residuals, main="Normal QQ plot of residuals")</w:t>
       </w:r>
     </w:p>

</xml_diff>